<commit_message>
added all the text files and attached them to scripts, now just need to get them working in the game
</commit_message>
<xml_diff>
--- a/Assets/Dialog/Script.docx
+++ b/Assets/Dialog/Script.docx
@@ -2011,12 +2011,12 @@
               <wp:inline distB="114300" distT="114300" distL="114300" distR="114300">
                 <wp:extent cx="3500438" cy="4196891"/>
                 <wp:effectExtent b="0" l="0" r="0" t="0"/>
-                <wp:docPr id="1" name="image01.png"/>
+                <wp:docPr id="1" name="image2.png"/>
                 <a:graphic>
                   <a:graphicData uri="http://schemas.openxmlformats.org/drawingml/2006/picture">
                     <pic:pic>
                       <pic:nvPicPr>
-                        <pic:cNvPr id="0" name="image01.png"/>
+                        <pic:cNvPr id="0" name="image2.png"/>
                         <pic:cNvPicPr preferRelativeResize="0"/>
                       </pic:nvPicPr>
                       <pic:blipFill>
@@ -2275,6 +2275,26 @@
           <w:rtl w:val="0"/>
         </w:rPr>
         <w:t xml:space="preserve">Tried to get to the subsubroom</w:t>
+      </w:r>
+    </w:p>
+    <w:p>
+      <w:pPr>
+        <w:numPr>
+          <w:ilvl w:val="0"/>
+          <w:numId w:val="2"/>
+        </w:numPr>
+        <w:pBdr/>
+        <w:ind w:left="720" w:hanging="360"/>
+        <w:contextualSpacing w:val="1"/>
+        <w:rPr>
+          <w:u w:val="none"/>
+        </w:rPr>
+      </w:pPr>
+      <w:r>
+        <w:rPr>
+          <w:rtl w:val="0"/>
+        </w:rPr>
+        <w:t xml:space="preserve">Music off</w:t>
       </w:r>
     </w:p>
     <w:p>

</xml_diff>